<commit_message>
commit realizado el 1 de abril 24
</commit_message>
<xml_diff>
--- a/DOCUMENTACION/F07-DS-DERyDicDat_HOMOLOGACION CUP v1.0.0.docx
+++ b/DOCUMENTACION/F07-DS-DERyDicDat_HOMOLOGACION CUP v1.0.0.docx
@@ -21277,17 +21277,7 @@
                 <w:szCs w:val="16"/>
                 <w:lang w:val="es-MX" w:eastAsia="es-MX"/>
               </w:rPr>
-              <w:t>unción</w:t>
-            </w:r>
-            <w:r>
-              <w:rPr>
-                <w:rFonts w:ascii="Arial" w:hAnsi="Arial" w:cs="Arial"/>
-                <w:color w:val="000000"/>
-                <w:sz w:val="16"/>
-                <w:szCs w:val="16"/>
-                <w:lang w:val="es-MX" w:eastAsia="es-MX"/>
-              </w:rPr>
-              <w:t xml:space="preserve"> para actualizar el campo ESTATUS_CUP, en 0 = NO VIGENTE</w:t>
+              <w:t>unción para actualizar el campo ESTATUS_CUP, en 0 = NO VIGENTE</w:t>
             </w:r>
           </w:p>
         </w:tc>
@@ -21409,17 +21399,7 @@
                 <w:szCs w:val="16"/>
                 <w:lang w:val="es-MX" w:eastAsia="es-MX"/>
               </w:rPr>
-              <w:t>unción</w:t>
-            </w:r>
-            <w:r>
-              <w:rPr>
-                <w:rFonts w:ascii="Arial" w:hAnsi="Arial" w:cs="Arial"/>
-                <w:color w:val="000000"/>
-                <w:sz w:val="16"/>
-                <w:szCs w:val="16"/>
-                <w:lang w:val="es-MX" w:eastAsia="es-MX"/>
-              </w:rPr>
-              <w:t xml:space="preserve"> para actualizar el campo ESTATUS_FORMATO_SF, en 0 = NO VIGENTE</w:t>
+              <w:t>unción para actualizar el campo ESTATUS_FORMATO_SF, en 0 = NO VIGENTE</w:t>
             </w:r>
           </w:p>
         </w:tc>
@@ -21541,17 +21521,7 @@
                 <w:szCs w:val="16"/>
                 <w:lang w:val="es-MX" w:eastAsia="es-MX"/>
               </w:rPr>
-              <w:t>unción</w:t>
-            </w:r>
-            <w:r>
-              <w:rPr>
-                <w:rFonts w:ascii="Arial" w:hAnsi="Arial" w:cs="Arial"/>
-                <w:color w:val="000000"/>
-                <w:sz w:val="16"/>
-                <w:szCs w:val="16"/>
-                <w:lang w:val="es-MX" w:eastAsia="es-MX"/>
-              </w:rPr>
-              <w:t xml:space="preserve"> para actualizar el campo ESTATUS_FORMATO_SF, en 1= Vigente y ESTATUS_CUP a 0 = NO VIGENTE.</w:t>
+              <w:t>unción para actualizar el campo ESTATUS_FORMATO_SF, en 1= Vigente y ESTATUS_CUP a 0 = NO VIGENTE.</w:t>
             </w:r>
           </w:p>
         </w:tc>
@@ -21673,17 +21643,7 @@
                 <w:szCs w:val="16"/>
                 <w:lang w:val="es-MX" w:eastAsia="es-MX"/>
               </w:rPr>
-              <w:t>unción</w:t>
-            </w:r>
-            <w:r>
-              <w:rPr>
-                <w:rFonts w:ascii="Arial" w:hAnsi="Arial" w:cs="Arial"/>
-                <w:color w:val="000000"/>
-                <w:sz w:val="16"/>
-                <w:szCs w:val="16"/>
-                <w:lang w:val="es-MX" w:eastAsia="es-MX"/>
-              </w:rPr>
-              <w:t xml:space="preserve"> para actualizar el campo ESTATUS_FORMATO_SF, en 0 = NO VIGENTE y ESTATUS_CUP a 1 = VIGENTE.</w:t>
+              <w:t>unción para actualizar el campo ESTATUS_FORMATO_SF, en 0 = NO VIGENTE y ESTATUS_CUP a 1 = VIGENTE.</w:t>
             </w:r>
           </w:p>
         </w:tc>
@@ -21805,77 +21765,7 @@
                 <w:szCs w:val="16"/>
                 <w:lang w:val="es-MX" w:eastAsia="es-MX"/>
               </w:rPr>
-              <w:t>unción</w:t>
-            </w:r>
-            <w:r>
-              <w:rPr>
-                <w:rFonts w:ascii="Arial" w:hAnsi="Arial" w:cs="Arial"/>
-                <w:color w:val="000000"/>
-                <w:sz w:val="16"/>
-                <w:szCs w:val="16"/>
-                <w:lang w:val="es-MX" w:eastAsia="es-MX"/>
-              </w:rPr>
-              <w:t xml:space="preserve"> el </w:t>
-            </w:r>
-            <w:r>
-              <w:rPr>
-                <w:rFonts w:ascii="Arial" w:hAnsi="Arial" w:cs="Arial"/>
-                <w:color w:val="000000"/>
-                <w:sz w:val="16"/>
-                <w:szCs w:val="16"/>
-                <w:lang w:val="es-MX" w:eastAsia="es-MX"/>
-              </w:rPr>
-              <w:t>cálculo</w:t>
-            </w:r>
-            <w:r>
-              <w:rPr>
-                <w:rFonts w:ascii="Arial" w:hAnsi="Arial" w:cs="Arial"/>
-                <w:color w:val="000000"/>
-                <w:sz w:val="16"/>
-                <w:szCs w:val="16"/>
-                <w:lang w:val="es-MX" w:eastAsia="es-MX"/>
-              </w:rPr>
-              <w:t xml:space="preserve"> cuentos meses </w:t>
-            </w:r>
-            <w:r>
-              <w:rPr>
-                <w:rFonts w:ascii="Arial" w:hAnsi="Arial" w:cs="Arial"/>
-                <w:color w:val="000000"/>
-                <w:sz w:val="16"/>
-                <w:szCs w:val="16"/>
-                <w:lang w:val="es-MX" w:eastAsia="es-MX"/>
-              </w:rPr>
-              <w:t>días</w:t>
-            </w:r>
-            <w:r>
-              <w:rPr>
-                <w:rFonts w:ascii="Arial" w:hAnsi="Arial" w:cs="Arial"/>
-                <w:color w:val="000000"/>
-                <w:sz w:val="16"/>
-                <w:szCs w:val="16"/>
-                <w:lang w:val="es-MX" w:eastAsia="es-MX"/>
-              </w:rPr>
-              <w:t xml:space="preserve"> han pasado de fechas al </w:t>
-            </w:r>
-            <w:r>
-              <w:rPr>
-                <w:rFonts w:ascii="Arial" w:hAnsi="Arial" w:cs="Arial"/>
-                <w:color w:val="000000"/>
-                <w:sz w:val="16"/>
-                <w:szCs w:val="16"/>
-                <w:lang w:val="es-MX" w:eastAsia="es-MX"/>
-              </w:rPr>
-              <w:t>día</w:t>
-            </w:r>
-            <w:r>
-              <w:rPr>
-                <w:rFonts w:ascii="Arial" w:hAnsi="Arial" w:cs="Arial"/>
-                <w:color w:val="000000"/>
-                <w:sz w:val="16"/>
-                <w:szCs w:val="16"/>
-                <w:lang w:val="es-MX" w:eastAsia="es-MX"/>
-              </w:rPr>
-              <w:t xml:space="preserve"> hoy.</w:t>
+              <w:t>unción el cálculo cuentos meses días han pasado de fechas al día hoy.</w:t>
             </w:r>
           </w:p>
         </w:tc>
@@ -22459,77 +22349,7 @@
                 <w:szCs w:val="16"/>
                 <w:lang w:val="es-MX" w:eastAsia="es-MX"/>
               </w:rPr>
-              <w:t>función</w:t>
-            </w:r>
-            <w:r>
-              <w:rPr>
-                <w:rFonts w:ascii="Arial" w:hAnsi="Arial" w:cs="Arial"/>
-                <w:color w:val="000000"/>
-                <w:sz w:val="16"/>
-                <w:szCs w:val="16"/>
-                <w:lang w:val="es-MX" w:eastAsia="es-MX"/>
-              </w:rPr>
-              <w:t xml:space="preserve"> el </w:t>
-            </w:r>
-            <w:r>
-              <w:rPr>
-                <w:rFonts w:ascii="Arial" w:hAnsi="Arial" w:cs="Arial"/>
-                <w:color w:val="000000"/>
-                <w:sz w:val="16"/>
-                <w:szCs w:val="16"/>
-                <w:lang w:val="es-MX" w:eastAsia="es-MX"/>
-              </w:rPr>
-              <w:t>cálculo</w:t>
-            </w:r>
-            <w:r>
-              <w:rPr>
-                <w:rFonts w:ascii="Arial" w:hAnsi="Arial" w:cs="Arial"/>
-                <w:color w:val="000000"/>
-                <w:sz w:val="16"/>
-                <w:szCs w:val="16"/>
-                <w:lang w:val="es-MX" w:eastAsia="es-MX"/>
-              </w:rPr>
-              <w:t xml:space="preserve"> cuentos meses </w:t>
-            </w:r>
-            <w:r>
-              <w:rPr>
-                <w:rFonts w:ascii="Arial" w:hAnsi="Arial" w:cs="Arial"/>
-                <w:color w:val="000000"/>
-                <w:sz w:val="16"/>
-                <w:szCs w:val="16"/>
-                <w:lang w:val="es-MX" w:eastAsia="es-MX"/>
-              </w:rPr>
-              <w:t>días</w:t>
-            </w:r>
-            <w:r>
-              <w:rPr>
-                <w:rFonts w:ascii="Arial" w:hAnsi="Arial" w:cs="Arial"/>
-                <w:color w:val="000000"/>
-                <w:sz w:val="16"/>
-                <w:szCs w:val="16"/>
-                <w:lang w:val="es-MX" w:eastAsia="es-MX"/>
-              </w:rPr>
-              <w:t xml:space="preserve"> han pasado de fechas al </w:t>
-            </w:r>
-            <w:r>
-              <w:rPr>
-                <w:rFonts w:ascii="Arial" w:hAnsi="Arial" w:cs="Arial"/>
-                <w:color w:val="000000"/>
-                <w:sz w:val="16"/>
-                <w:szCs w:val="16"/>
-                <w:lang w:val="es-MX" w:eastAsia="es-MX"/>
-              </w:rPr>
-              <w:t>día</w:t>
-            </w:r>
-            <w:r>
-              <w:rPr>
-                <w:rFonts w:ascii="Arial" w:hAnsi="Arial" w:cs="Arial"/>
-                <w:color w:val="000000"/>
-                <w:sz w:val="16"/>
-                <w:szCs w:val="16"/>
-                <w:lang w:val="es-MX" w:eastAsia="es-MX"/>
-              </w:rPr>
-              <w:t xml:space="preserve"> hoy.</w:t>
+              <w:t>función el cálculo cuentos meses días han pasado de fechas al día hoy.</w:t>
             </w:r>
           </w:p>
         </w:tc>
@@ -22651,37 +22471,7 @@
                 <w:szCs w:val="16"/>
                 <w:lang w:val="es-MX" w:eastAsia="es-MX"/>
               </w:rPr>
-              <w:t>unción</w:t>
-            </w:r>
-            <w:r>
-              <w:rPr>
-                <w:rFonts w:ascii="Arial" w:hAnsi="Arial" w:cs="Arial"/>
-                <w:color w:val="000000"/>
-                <w:sz w:val="16"/>
-                <w:szCs w:val="16"/>
-                <w:lang w:val="es-MX" w:eastAsia="es-MX"/>
-              </w:rPr>
-              <w:t xml:space="preserve"> actualiza la </w:t>
-            </w:r>
-            <w:r>
-              <w:rPr>
-                <w:rFonts w:ascii="Arial" w:hAnsi="Arial" w:cs="Arial"/>
-                <w:color w:val="000000"/>
-                <w:sz w:val="16"/>
-                <w:szCs w:val="16"/>
-                <w:lang w:val="es-MX" w:eastAsia="es-MX"/>
-              </w:rPr>
-              <w:t>bitácora</w:t>
-            </w:r>
-            <w:r>
-              <w:rPr>
-                <w:rFonts w:ascii="Arial" w:hAnsi="Arial" w:cs="Arial"/>
-                <w:color w:val="000000"/>
-                <w:sz w:val="16"/>
-                <w:szCs w:val="16"/>
-                <w:lang w:val="es-MX" w:eastAsia="es-MX"/>
-              </w:rPr>
-              <w:t xml:space="preserve"> de registros actualizados, dejando los valores anteriores</w:t>
+              <w:t>unción actualiza la bitácora de registros actualizados, dejando los valores anteriores</w:t>
             </w:r>
           </w:p>
         </w:tc>
@@ -23128,6 +22918,7 @@
     </w:p>
     <w:p>
       <w:pPr>
+        <w:pStyle w:val="Prrafodelista"/>
         <w:rPr>
           <w:rFonts w:cs="Arial"/>
         </w:rPr>
@@ -23135,48 +22926,53 @@
     </w:p>
     <w:p>
       <w:pPr>
-        <w:widowControl/>
-        <w:spacing w:line="240" w:lineRule="auto"/>
+        <w:pStyle w:val="Prrafodelista"/>
+        <w:numPr>
+          <w:ilvl w:val="0"/>
+          <w:numId w:val="38"/>
+        </w:numPr>
         <w:rPr>
           <w:rFonts w:cs="Arial"/>
         </w:rPr>
       </w:pPr>
-    </w:p>
-    <w:p>
-      <w:pPr>
-        <w:widowControl/>
-        <w:spacing w:line="240" w:lineRule="auto"/>
+      <w:r>
         <w:rPr>
           <w:rFonts w:cs="Arial"/>
         </w:rPr>
-      </w:pPr>
-    </w:p>
-    <w:p>
-      <w:pPr>
-        <w:widowControl/>
-        <w:spacing w:line="240" w:lineRule="auto"/>
+        <w:t>Por única ocasión se deberá ejecutar el procedimiento “</w:t>
+      </w:r>
+      <w:r>
         <w:rPr>
           <w:rFonts w:cs="Arial"/>
         </w:rPr>
-      </w:pPr>
-    </w:p>
-    <w:p>
-      <w:pPr>
-        <w:widowControl/>
-        <w:spacing w:line="240" w:lineRule="auto"/>
+        <w:t>CUP_SP_HOMOLOGA_FECHA</w:t>
+      </w:r>
+      <w:r>
         <w:rPr>
           <w:rFonts w:cs="Arial"/>
         </w:rPr>
-      </w:pPr>
-    </w:p>
-    <w:p>
-      <w:pPr>
-        <w:widowControl/>
-        <w:spacing w:line="240" w:lineRule="auto"/>
+        <w:t>”</w:t>
+      </w:r>
+      <w:r>
         <w:rPr>
           <w:rFonts w:cs="Arial"/>
         </w:rPr>
-      </w:pPr>
+        <w:t xml:space="preserve">, y posteriormente se </w:t>
+      </w:r>
+      <w:proofErr w:type="gramStart"/>
+      <w:r>
+        <w:rPr>
+          <w:rFonts w:cs="Arial"/>
+        </w:rPr>
+        <w:t>ejecutara</w:t>
+      </w:r>
+      <w:proofErr w:type="gramEnd"/>
+      <w:r>
+        <w:rPr>
+          <w:rFonts w:cs="Arial"/>
+        </w:rPr>
+        <w:t xml:space="preserve"> bajo demanda del usuario.</w:t>
+      </w:r>
     </w:p>
     <w:p>
       <w:pPr>
@@ -24705,7 +24501,7 @@
         <v:path o:extrusionok="f" gradientshapeok="t" o:connecttype="rect"/>
         <o:lock v:ext="edit" aspectratio="t"/>
       </v:shapetype>
-      <v:shape id="_x0000_i1061" type="#_x0000_t75" style="width:11.25pt;height:11.25pt" o:bullet="t">
+      <v:shape id="_x0000_i1036" type="#_x0000_t75" style="width:11.5pt;height:11.5pt" o:bullet="t">
         <v:imagedata r:id="rId1" o:title="msoD2D0"/>
       </v:shape>
     </w:pict>

</xml_diff>

<commit_message>
se modifico el documento 07 01 abril 24
</commit_message>
<xml_diff>
--- a/DOCUMENTACION/F07-DS-DERyDicDat_HOMOLOGACION CUP v1.0.0.docx
+++ b/DOCUMENTACION/F07-DS-DERyDicDat_HOMOLOGACION CUP v1.0.0.docx
@@ -22959,14 +22959,12 @@
         </w:rPr>
         <w:t xml:space="preserve">, y posteriormente se </w:t>
       </w:r>
-      <w:proofErr w:type="gramStart"/>
       <w:r>
         <w:rPr>
           <w:rFonts w:cs="Arial"/>
         </w:rPr>
-        <w:t>ejecutara</w:t>
+        <w:t>ejecutará</w:t>
       </w:r>
-      <w:proofErr w:type="gramEnd"/>
       <w:r>
         <w:rPr>
           <w:rFonts w:cs="Arial"/>
@@ -24501,7 +24499,7 @@
         <v:path o:extrusionok="f" gradientshapeok="t" o:connecttype="rect"/>
         <o:lock v:ext="edit" aspectratio="t"/>
       </v:shapetype>
-      <v:shape id="_x0000_i1036" type="#_x0000_t75" style="width:11.5pt;height:11.5pt" o:bullet="t">
+      <v:shape id="_x0000_i1029" type="#_x0000_t75" style="width:11.5pt;height:11.5pt" o:bullet="t">
         <v:imagedata r:id="rId1" o:title="msoD2D0"/>
       </v:shape>
     </w:pict>

</xml_diff>